<commit_message>
Apply wip: documento_visao.docx after rebase
</commit_message>
<xml_diff>
--- a/docs/documento_visao.docx
+++ b/docs/documento_visao.docx
@@ -16,6 +16,7 @@
     <w:p>
       <w:pPr>
         <w:pStyle w:val="Ttulo1"/>
+        <w:jc w:val="center"/>
         <w:rPr/>
       </w:pPr>
       <w:r>
@@ -26,6 +27,7 @@
     <w:p>
       <w:pPr>
         <w:pStyle w:val="Corpodotexto"/>
+        <w:jc w:val="center"/>
         <w:rPr/>
       </w:pPr>
       <w:r>
@@ -48,6 +50,7 @@
     <w:p>
       <w:pPr>
         <w:pStyle w:val="Corpodotexto"/>
+        <w:jc w:val="both"/>
         <w:rPr/>
       </w:pPr>
       <w:r>
@@ -99,6 +102,7 @@
     <w:p>
       <w:pPr>
         <w:pStyle w:val="Corpodotexto"/>
+        <w:jc w:val="both"/>
         <w:rPr/>
       </w:pPr>
       <w:r>
@@ -130,6 +134,7 @@
         <w:tabs>
           <w:tab w:val="left" w:pos="709" w:leader="none"/>
         </w:tabs>
+        <w:jc w:val="both"/>
         <w:rPr/>
       </w:pPr>
       <w:r>
@@ -153,6 +158,7 @@
         <w:tabs>
           <w:tab w:val="left" w:pos="709" w:leader="none"/>
         </w:tabs>
+        <w:jc w:val="both"/>
         <w:rPr/>
       </w:pPr>
       <w:r>
@@ -169,19 +175,12 @@
     <w:p>
       <w:pPr>
         <w:pStyle w:val="Corpodotexto"/>
-        <w:rPr/>
-      </w:pPr>
-      <w:r>
-        <w:rPr/>
-        <w:t xml:space="preserve">A ausência de ferramentas de análise acessíveis </w:t>
-      </w:r>
-      <w:r>
-        <w:rPr/>
-        <w:t>agrava esse cenário</w:t>
-      </w:r>
-      <w:r>
-        <w:rPr/>
-        <w:t>, limitando a tomada de decisão baseada em dados.</w:t>
+        <w:jc w:val="both"/>
+        <w:rPr/>
+      </w:pPr>
+      <w:r>
+        <w:rPr/>
+        <w:t>A ausência de ferramentas de análise acessíveis agrava esse cenário, limitando a tomada de decisão baseada em dados.</w:t>
       </w:r>
     </w:p>
     <w:p>
@@ -206,6 +205,7 @@
     <w:p>
       <w:pPr>
         <w:pStyle w:val="Corpodotexto"/>
+        <w:jc w:val="both"/>
         <w:rPr/>
       </w:pPr>
       <w:r>
@@ -214,9 +214,16 @@
       </w:r>
       <w:r>
         <w:rPr>
+          <w:b/>
+          <w:bCs/>
+        </w:rPr>
+        <w:t>d</w:t>
+      </w:r>
+      <w:r>
+        <w:rPr>
           <w:rStyle w:val="Nfaseforte"/>
         </w:rPr>
-        <w:t>Dashboard interativo</w:t>
+        <w:t>ashboard interativo</w:t>
       </w:r>
       <w:r>
         <w:rPr/>
@@ -226,6 +233,7 @@
     <w:p>
       <w:pPr>
         <w:pStyle w:val="Ttulo3"/>
+        <w:jc w:val="both"/>
         <w:rPr/>
       </w:pPr>
       <w:r>
@@ -254,6 +262,7 @@
         <w:tabs>
           <w:tab w:val="left" w:pos="709" w:leader="none"/>
         </w:tabs>
+        <w:jc w:val="both"/>
         <w:rPr/>
       </w:pPr>
       <w:r>
@@ -271,6 +280,7 @@
         <w:tabs>
           <w:tab w:val="left" w:pos="709" w:leader="none"/>
         </w:tabs>
+        <w:jc w:val="both"/>
         <w:rPr/>
       </w:pPr>
       <w:r>
@@ -288,6 +298,7 @@
         <w:tabs>
           <w:tab w:val="left" w:pos="709" w:leader="none"/>
         </w:tabs>
+        <w:jc w:val="both"/>
         <w:rPr/>
       </w:pPr>
       <w:r>
@@ -298,6 +309,7 @@
     <w:p>
       <w:pPr>
         <w:pStyle w:val="Ttulo3"/>
+        <w:jc w:val="both"/>
         <w:rPr/>
       </w:pPr>
       <w:r>
@@ -326,6 +338,7 @@
         <w:tabs>
           <w:tab w:val="left" w:pos="709" w:leader="none"/>
         </w:tabs>
+        <w:jc w:val="both"/>
         <w:rPr/>
       </w:pPr>
       <w:r>
@@ -343,6 +356,7 @@
         <w:tabs>
           <w:tab w:val="left" w:pos="709" w:leader="none"/>
         </w:tabs>
+        <w:jc w:val="both"/>
         <w:rPr/>
       </w:pPr>
       <w:r>
@@ -353,19 +367,12 @@
     <w:p>
       <w:pPr>
         <w:pStyle w:val="Ttulo3"/>
-        <w:rPr/>
-      </w:pPr>
-      <w:r>
-        <w:rPr/>
-        <w:t xml:space="preserve">Principais </w:t>
-      </w:r>
-      <w:r>
-        <w:rPr/>
-        <w:t>R</w:t>
-      </w:r>
-      <w:r>
-        <w:rPr/>
-        <w:t>ecursos:</w:t>
+        <w:jc w:val="both"/>
+        <w:rPr/>
+      </w:pPr>
+      <w:r>
+        <w:rPr/>
+        <w:t>Principais Recursos:</w:t>
       </w:r>
     </w:p>
     <w:p>
@@ -375,13 +382,8 @@
           <w:ilvl w:val="0"/>
           <w:numId w:val="9"/>
         </w:numPr>
-        <w:rPr>
-          <w:b w:val="false"/>
-          <w:b w:val="false"/>
-          <w:bCs w:val="false"/>
-          <w:sz w:val="24"/>
-          <w:szCs w:val="24"/>
-        </w:rPr>
+        <w:jc w:val="both"/>
+        <w:rPr/>
       </w:pPr>
       <w:r>
         <w:rPr>
@@ -400,13 +402,8 @@
           <w:ilvl w:val="0"/>
           <w:numId w:val="9"/>
         </w:numPr>
-        <w:rPr>
-          <w:b w:val="false"/>
-          <w:b w:val="false"/>
-          <w:bCs w:val="false"/>
-          <w:sz w:val="24"/>
-          <w:szCs w:val="24"/>
-        </w:rPr>
+        <w:jc w:val="both"/>
+        <w:rPr/>
       </w:pPr>
       <w:r>
         <w:rPr>
@@ -425,13 +422,8 @@
           <w:ilvl w:val="0"/>
           <w:numId w:val="9"/>
         </w:numPr>
-        <w:rPr>
-          <w:b w:val="false"/>
-          <w:b w:val="false"/>
-          <w:bCs w:val="false"/>
-          <w:sz w:val="24"/>
-          <w:szCs w:val="24"/>
-        </w:rPr>
+        <w:jc w:val="both"/>
+        <w:rPr/>
       </w:pPr>
       <w:r>
         <w:rPr>
@@ -450,13 +442,8 @@
           <w:ilvl w:val="0"/>
           <w:numId w:val="9"/>
         </w:numPr>
-        <w:rPr>
-          <w:b w:val="false"/>
-          <w:b w:val="false"/>
-          <w:bCs w:val="false"/>
-          <w:sz w:val="24"/>
-          <w:szCs w:val="24"/>
-        </w:rPr>
+        <w:jc w:val="both"/>
+        <w:rPr/>
       </w:pPr>
       <w:r>
         <w:rPr>
@@ -475,13 +462,8 @@
           <w:ilvl w:val="0"/>
           <w:numId w:val="9"/>
         </w:numPr>
-        <w:rPr>
-          <w:b w:val="false"/>
-          <w:b w:val="false"/>
-          <w:bCs w:val="false"/>
-          <w:sz w:val="24"/>
-          <w:szCs w:val="24"/>
-        </w:rPr>
+        <w:jc w:val="both"/>
+        <w:rPr/>
       </w:pPr>
       <w:r>
         <w:rPr>
@@ -1344,8 +1326,8 @@
       </w:tblPr>
       <w:tblGrid>
         <w:gridCol w:w="2891"/>
-        <w:gridCol w:w="2889"/>
-        <w:gridCol w:w="3858"/>
+        <w:gridCol w:w="2888"/>
+        <w:gridCol w:w="3859"/>
       </w:tblGrid>
       <w:tr>
         <w:trPr>
@@ -1371,7 +1353,7 @@
         </w:tc>
         <w:tc>
           <w:tcPr>
-            <w:tcW w:w="2889" w:type="dxa"/>
+            <w:tcW w:w="2888" w:type="dxa"/>
             <w:tcBorders/>
             <w:vAlign w:val="center"/>
           </w:tcPr>
@@ -1389,7 +1371,7 @@
         </w:tc>
         <w:tc>
           <w:tcPr>
-            <w:tcW w:w="3858" w:type="dxa"/>
+            <w:tcW w:w="3859" w:type="dxa"/>
             <w:tcBorders/>
             <w:vAlign w:val="center"/>
           </w:tcPr>
@@ -1429,7 +1411,7 @@
         </w:tc>
         <w:tc>
           <w:tcPr>
-            <w:tcW w:w="2889" w:type="dxa"/>
+            <w:tcW w:w="2888" w:type="dxa"/>
             <w:tcBorders/>
             <w:vAlign w:val="center"/>
           </w:tcPr>
@@ -1448,7 +1430,7 @@
         </w:tc>
         <w:tc>
           <w:tcPr>
-            <w:tcW w:w="3858" w:type="dxa"/>
+            <w:tcW w:w="3859" w:type="dxa"/>
             <w:tcBorders/>
             <w:vAlign w:val="center"/>
           </w:tcPr>
@@ -1489,7 +1471,7 @@
         </w:tc>
         <w:tc>
           <w:tcPr>
-            <w:tcW w:w="2889" w:type="dxa"/>
+            <w:tcW w:w="2888" w:type="dxa"/>
             <w:tcBorders/>
             <w:vAlign w:val="center"/>
           </w:tcPr>
@@ -1508,7 +1490,7 @@
         </w:tc>
         <w:tc>
           <w:tcPr>
-            <w:tcW w:w="3858" w:type="dxa"/>
+            <w:tcW w:w="3859" w:type="dxa"/>
             <w:tcBorders/>
             <w:vAlign w:val="center"/>
           </w:tcPr>
@@ -1549,7 +1531,7 @@
         </w:tc>
         <w:tc>
           <w:tcPr>
-            <w:tcW w:w="2889" w:type="dxa"/>
+            <w:tcW w:w="2888" w:type="dxa"/>
             <w:tcBorders/>
             <w:vAlign w:val="center"/>
           </w:tcPr>
@@ -1568,7 +1550,7 @@
         </w:tc>
         <w:tc>
           <w:tcPr>
-            <w:tcW w:w="3858" w:type="dxa"/>
+            <w:tcW w:w="3859" w:type="dxa"/>
             <w:tcBorders/>
             <w:vAlign w:val="center"/>
           </w:tcPr>
@@ -1609,7 +1591,7 @@
         </w:tc>
         <w:tc>
           <w:tcPr>
-            <w:tcW w:w="2889" w:type="dxa"/>
+            <w:tcW w:w="2888" w:type="dxa"/>
             <w:tcBorders/>
             <w:vAlign w:val="center"/>
           </w:tcPr>
@@ -1628,7 +1610,7 @@
         </w:tc>
         <w:tc>
           <w:tcPr>
-            <w:tcW w:w="3858" w:type="dxa"/>
+            <w:tcW w:w="3859" w:type="dxa"/>
             <w:tcBorders/>
             <w:vAlign w:val="center"/>
           </w:tcPr>
@@ -1669,7 +1651,7 @@
         </w:tc>
         <w:tc>
           <w:tcPr>
-            <w:tcW w:w="2889" w:type="dxa"/>
+            <w:tcW w:w="2888" w:type="dxa"/>
             <w:tcBorders/>
             <w:vAlign w:val="center"/>
           </w:tcPr>
@@ -1688,7 +1670,7 @@
         </w:tc>
         <w:tc>
           <w:tcPr>
-            <w:tcW w:w="3858" w:type="dxa"/>
+            <w:tcW w:w="3859" w:type="dxa"/>
             <w:tcBorders/>
             <w:vAlign w:val="center"/>
           </w:tcPr>
@@ -2138,11 +2120,7 @@
       </w:hyperlink>
       <w:r>
         <w:rPr/>
-        <w:t>. Acesso em: 7 set. 20</w:t>
-      </w:r>
-      <w:r>
-        <w:rPr/>
-        <w:t>25</w:t>
+        <w:t>. Acesso em: 7 set. 2025</w:t>
       </w:r>
     </w:p>
     <w:p>
@@ -2152,7 +2130,7 @@
           <w:ilvl w:val="0"/>
           <w:numId w:val="0"/>
         </w:numPr>
-        <w:ind w:hanging="0"/>
+        <w:ind w:left="0" w:hanging="0"/>
         <w:rPr/>
       </w:pPr>
       <w:r>
@@ -2202,11 +2180,7 @@
       </w:r>
       <w:r>
         <w:rPr/>
-        <w:t>. Brasília: Serviço Federal de Processamento de Dados, [2023?]. Disponível em: arquivo PDF forn</w:t>
-      </w:r>
-      <w:r>
-        <w:rPr/>
-        <w:t>ecida pela professora</w:t>
+        <w:t>. Brasília: Serviço Federal de Processamento de Dados, [2023?]. Disponível em: arquivo PDF fornecida pela professora</w:t>
       </w:r>
     </w:p>
     <w:p>
@@ -2232,28 +2206,7 @@
           <w:b/>
           <w:bCs/>
         </w:rPr>
-        <w:t xml:space="preserve">CRIAÇÃO DO DOCUMENTO FACILITADA POR IA COM </w:t>
-      </w:r>
-      <w:r>
-        <w:rPr>
-          <w:b/>
-          <w:bCs/>
-        </w:rPr>
-        <w:t>SUPERVISÃO</w:t>
-      </w:r>
-      <w:r>
-        <w:rPr>
-          <w:b/>
-          <w:bCs/>
-        </w:rPr>
-        <w:t xml:space="preserve"> </w:t>
-      </w:r>
-      <w:r>
-        <w:rPr>
-          <w:b/>
-          <w:bCs/>
-        </w:rPr>
-        <w:t>HUMANA</w:t>
+        <w:t>CRIAÇÃO DO DOCUMENTO FACILITADA POR IA COM SUPERVISÃO HUMANA</w:t>
       </w:r>
     </w:p>
     <w:p>
@@ -2322,9 +2275,6 @@
       <w:t xml:space="preserve">Grupo: </w:t>
       <w:tab/>
       <w:tab/>
-    </w:r>
-    <w:r>
-      <w:rPr/>
       <w:t>Projeto Integrador I</w:t>
     </w:r>
   </w:p>
@@ -2344,9 +2294,6 @@
       <w:t>Júlia Coelho Rodrigues – RA: 22408388</w:t>
       <w:tab/>
       <w:tab/>
-    </w:r>
-    <w:r>
-      <w:rPr/>
       <w:t>Tema: Dashboard E-commerce Brasil</w:t>
     </w:r>
   </w:p>

</xml_diff>